<commit_message>
Sửa luôn phần comment họ nói của t rồi nha :V :V
</commit_message>
<xml_diff>
--- a/KH_HUE_T08_SequenceDiagram_v1.0/KH_HUE_T08_TranNuNhuQuynh_DangKiDeTai(SinhVien)_SequenceDiagram_v1.0.docx
+++ b/KH_HUE_T08_SequenceDiagram_v1.0/KH_HUE_T08_TranNuNhuQuynh_DangKiDeTai(SinhVien)_SequenceDiagram_v1.0.docx
@@ -1,6 +1,6 @@
 
 <file path=word/document.xml><?xml version="1.0" encoding="utf-8"?>
-<w:document xmlns:wpc="http://schemas.microsoft.com/office/word/2010/wordprocessingCanvas" xmlns:cx="http://schemas.microsoft.com/office/drawing/2014/chartex" xmlns:mc="http://schemas.openxmlformats.org/markup-compatibility/2006" xmlns:o="urn:schemas-microsoft-com:office:office" xmlns:r="http://schemas.openxmlformats.org/officeDocument/2006/relationships" xmlns:m="http://schemas.openxmlformats.org/officeDocument/2006/math" xmlns:v="urn:schemas-microsoft-com:vml" xmlns:wp14="http://schemas.microsoft.com/office/word/2010/wordprocessingDrawing" xmlns:wp="http://schemas.openxmlformats.org/drawingml/2006/wordprocessingDrawing" xmlns:w10="urn:schemas-microsoft-com:office:word" xmlns:w="http://schemas.openxmlformats.org/wordprocessingml/2006/main" xmlns:w14="http://schemas.microsoft.com/office/word/2010/wordml" xmlns:w15="http://schemas.microsoft.com/office/word/2012/wordml" xmlns:w16se="http://schemas.microsoft.com/office/word/2015/wordml/symex" xmlns:wpg="http://schemas.microsoft.com/office/word/2010/wordprocessingGroup" xmlns:wpi="http://schemas.microsoft.com/office/word/2010/wordprocessingInk" xmlns:wne="http://schemas.microsoft.com/office/word/2006/wordml" xmlns:wps="http://schemas.microsoft.com/office/word/2010/wordprocessingShape" mc:Ignorable="w14 w15 w16se wp14">
+<w:document xmlns:wpc="http://schemas.microsoft.com/office/word/2010/wordprocessingCanvas" xmlns:mc="http://schemas.openxmlformats.org/markup-compatibility/2006" xmlns:o="urn:schemas-microsoft-com:office:office" xmlns:r="http://schemas.openxmlformats.org/officeDocument/2006/relationships" xmlns:m="http://schemas.openxmlformats.org/officeDocument/2006/math" xmlns:v="urn:schemas-microsoft-com:vml" xmlns:wp14="http://schemas.microsoft.com/office/word/2010/wordprocessingDrawing" xmlns:wp="http://schemas.openxmlformats.org/drawingml/2006/wordprocessingDrawing" xmlns:w10="urn:schemas-microsoft-com:office:word" xmlns:w="http://schemas.openxmlformats.org/wordprocessingml/2006/main" xmlns:w14="http://schemas.microsoft.com/office/word/2010/wordml" xmlns:w15="http://schemas.microsoft.com/office/word/2012/wordml" xmlns:wpg="http://schemas.microsoft.com/office/word/2010/wordprocessingGroup" xmlns:wpi="http://schemas.microsoft.com/office/word/2010/wordprocessingInk" xmlns:wne="http://schemas.microsoft.com/office/word/2006/wordml" xmlns:wps="http://schemas.microsoft.com/office/word/2010/wordprocessingShape" mc:Ignorable="w14 w15 wp14">
   <w:body>
     <w:p>
       <w:pPr>
@@ -29,9 +29,9 @@
         </w:rPr>
         <w:drawing>
           <wp:inline distT="0" distB="0" distL="0" distR="0">
-            <wp:extent cx="5725160" cy="5231765"/>
-            <wp:effectExtent l="0" t="0" r="8890" b="6985"/>
-            <wp:docPr id="1" name="Picture 1"/>
+            <wp:extent cx="5943600" cy="5428211"/>
+            <wp:effectExtent l="0" t="0" r="0" b="1270"/>
+            <wp:docPr id="2" name="Picture 2"/>
             <wp:cNvGraphicFramePr>
               <a:graphicFrameLocks xmlns:a="http://schemas.openxmlformats.org/drawingml/2006/main" noChangeAspect="1"/>
             </wp:cNvGraphicFramePr>
@@ -60,7 +60,7 @@
                   <pic:spPr bwMode="auto">
                     <a:xfrm>
                       <a:off x="0" y="0"/>
-                      <a:ext cx="5725160" cy="5231765"/>
+                      <a:ext cx="5943600" cy="5428211"/>
                     </a:xfrm>
                     <a:prstGeom prst="rect">
                       <a:avLst/>
@@ -76,6 +76,8 @@
           </wp:inline>
         </w:drawing>
       </w:r>
+      <w:bookmarkStart w:id="0" w:name="_GoBack"/>
+      <w:bookmarkEnd w:id="0"/>
     </w:p>
     <w:sectPr>
       <w:headerReference w:type="even" r:id="rId7"/>
@@ -94,7 +96,7 @@
 </file>
 
 <file path=word/endnotes.xml><?xml version="1.0" encoding="utf-8"?>
-<w:endnotes xmlns:wpc="http://schemas.microsoft.com/office/word/2010/wordprocessingCanvas" xmlns:cx="http://schemas.microsoft.com/office/drawing/2014/chartex" xmlns:mc="http://schemas.openxmlformats.org/markup-compatibility/2006" xmlns:o="urn:schemas-microsoft-com:office:office" xmlns:r="http://schemas.openxmlformats.org/officeDocument/2006/relationships" xmlns:m="http://schemas.openxmlformats.org/officeDocument/2006/math" xmlns:v="urn:schemas-microsoft-com:vml" xmlns:wp14="http://schemas.microsoft.com/office/word/2010/wordprocessingDrawing" xmlns:wp="http://schemas.openxmlformats.org/drawingml/2006/wordprocessingDrawing" xmlns:w10="urn:schemas-microsoft-com:office:word" xmlns:w="http://schemas.openxmlformats.org/wordprocessingml/2006/main" xmlns:w14="http://schemas.microsoft.com/office/word/2010/wordml" xmlns:w15="http://schemas.microsoft.com/office/word/2012/wordml" xmlns:w16se="http://schemas.microsoft.com/office/word/2015/wordml/symex" xmlns:wpg="http://schemas.microsoft.com/office/word/2010/wordprocessingGroup" xmlns:wpi="http://schemas.microsoft.com/office/word/2010/wordprocessingInk" xmlns:wne="http://schemas.microsoft.com/office/word/2006/wordml" xmlns:wps="http://schemas.microsoft.com/office/word/2010/wordprocessingShape" mc:Ignorable="w14 w15 w16se wp14">
+<w:endnotes xmlns:wpc="http://schemas.microsoft.com/office/word/2010/wordprocessingCanvas" xmlns:mc="http://schemas.openxmlformats.org/markup-compatibility/2006" xmlns:o="urn:schemas-microsoft-com:office:office" xmlns:r="http://schemas.openxmlformats.org/officeDocument/2006/relationships" xmlns:m="http://schemas.openxmlformats.org/officeDocument/2006/math" xmlns:v="urn:schemas-microsoft-com:vml" xmlns:wp14="http://schemas.microsoft.com/office/word/2010/wordprocessingDrawing" xmlns:wp="http://schemas.openxmlformats.org/drawingml/2006/wordprocessingDrawing" xmlns:w10="urn:schemas-microsoft-com:office:word" xmlns:w="http://schemas.openxmlformats.org/wordprocessingml/2006/main" xmlns:w14="http://schemas.microsoft.com/office/word/2010/wordml" xmlns:w15="http://schemas.microsoft.com/office/word/2012/wordml" xmlns:wpg="http://schemas.microsoft.com/office/word/2010/wordprocessingGroup" xmlns:wpi="http://schemas.microsoft.com/office/word/2010/wordprocessingInk" xmlns:wne="http://schemas.microsoft.com/office/word/2006/wordml" xmlns:wps="http://schemas.microsoft.com/office/word/2010/wordprocessingShape" mc:Ignorable="w14 w15 wp14">
   <w:endnote w:type="separator" w:id="-1">
     <w:p>
       <w:pPr>
@@ -119,7 +121,7 @@
 </file>
 
 <file path=word/footer1.xml><?xml version="1.0" encoding="utf-8"?>
-<w:ftr xmlns:wpc="http://schemas.microsoft.com/office/word/2010/wordprocessingCanvas" xmlns:cx="http://schemas.microsoft.com/office/drawing/2014/chartex" xmlns:mc="http://schemas.openxmlformats.org/markup-compatibility/2006" xmlns:o="urn:schemas-microsoft-com:office:office" xmlns:r="http://schemas.openxmlformats.org/officeDocument/2006/relationships" xmlns:m="http://schemas.openxmlformats.org/officeDocument/2006/math" xmlns:v="urn:schemas-microsoft-com:vml" xmlns:wp14="http://schemas.microsoft.com/office/word/2010/wordprocessingDrawing" xmlns:wp="http://schemas.openxmlformats.org/drawingml/2006/wordprocessingDrawing" xmlns:w10="urn:schemas-microsoft-com:office:word" xmlns:w="http://schemas.openxmlformats.org/wordprocessingml/2006/main" xmlns:w14="http://schemas.microsoft.com/office/word/2010/wordml" xmlns:w15="http://schemas.microsoft.com/office/word/2012/wordml" xmlns:w16se="http://schemas.microsoft.com/office/word/2015/wordml/symex" xmlns:wpg="http://schemas.microsoft.com/office/word/2010/wordprocessingGroup" xmlns:wpi="http://schemas.microsoft.com/office/word/2010/wordprocessingInk" xmlns:wne="http://schemas.microsoft.com/office/word/2006/wordml" xmlns:wps="http://schemas.microsoft.com/office/word/2010/wordprocessingShape" mc:Ignorable="w14 w15 w16se wp14">
+<w:ftr xmlns:wpc="http://schemas.microsoft.com/office/word/2010/wordprocessingCanvas" xmlns:mc="http://schemas.openxmlformats.org/markup-compatibility/2006" xmlns:o="urn:schemas-microsoft-com:office:office" xmlns:r="http://schemas.openxmlformats.org/officeDocument/2006/relationships" xmlns:m="http://schemas.openxmlformats.org/officeDocument/2006/math" xmlns:v="urn:schemas-microsoft-com:vml" xmlns:wp14="http://schemas.microsoft.com/office/word/2010/wordprocessingDrawing" xmlns:wp="http://schemas.openxmlformats.org/drawingml/2006/wordprocessingDrawing" xmlns:w10="urn:schemas-microsoft-com:office:word" xmlns:w="http://schemas.openxmlformats.org/wordprocessingml/2006/main" xmlns:w14="http://schemas.microsoft.com/office/word/2010/wordml" xmlns:w15="http://schemas.microsoft.com/office/word/2012/wordml" xmlns:wpg="http://schemas.microsoft.com/office/word/2010/wordprocessingGroup" xmlns:wpi="http://schemas.microsoft.com/office/word/2010/wordprocessingInk" xmlns:wne="http://schemas.microsoft.com/office/word/2006/wordml" xmlns:wps="http://schemas.microsoft.com/office/word/2010/wordprocessingShape" mc:Ignorable="w14 w15 wp14">
   <w:p>
     <w:pPr>
       <w:pStyle w:val="Footer"/>
@@ -129,7 +131,7 @@
 </file>
 
 <file path=word/footer2.xml><?xml version="1.0" encoding="utf-8"?>
-<w:ftr xmlns:wpc="http://schemas.microsoft.com/office/word/2010/wordprocessingCanvas" xmlns:cx="http://schemas.microsoft.com/office/drawing/2014/chartex" xmlns:mc="http://schemas.openxmlformats.org/markup-compatibility/2006" xmlns:o="urn:schemas-microsoft-com:office:office" xmlns:r="http://schemas.openxmlformats.org/officeDocument/2006/relationships" xmlns:m="http://schemas.openxmlformats.org/officeDocument/2006/math" xmlns:v="urn:schemas-microsoft-com:vml" xmlns:wp14="http://schemas.microsoft.com/office/word/2010/wordprocessingDrawing" xmlns:wp="http://schemas.openxmlformats.org/drawingml/2006/wordprocessingDrawing" xmlns:w10="urn:schemas-microsoft-com:office:word" xmlns:w="http://schemas.openxmlformats.org/wordprocessingml/2006/main" xmlns:w14="http://schemas.microsoft.com/office/word/2010/wordml" xmlns:w15="http://schemas.microsoft.com/office/word/2012/wordml" xmlns:w16se="http://schemas.microsoft.com/office/word/2015/wordml/symex" xmlns:wpg="http://schemas.microsoft.com/office/word/2010/wordprocessingGroup" xmlns:wpi="http://schemas.microsoft.com/office/word/2010/wordprocessingInk" xmlns:wne="http://schemas.microsoft.com/office/word/2006/wordml" xmlns:wps="http://schemas.microsoft.com/office/word/2010/wordprocessingShape" mc:Ignorable="w14 w15 w16se wp14">
+<w:ftr xmlns:wpc="http://schemas.microsoft.com/office/word/2010/wordprocessingCanvas" xmlns:mc="http://schemas.openxmlformats.org/markup-compatibility/2006" xmlns:o="urn:schemas-microsoft-com:office:office" xmlns:r="http://schemas.openxmlformats.org/officeDocument/2006/relationships" xmlns:m="http://schemas.openxmlformats.org/officeDocument/2006/math" xmlns:v="urn:schemas-microsoft-com:vml" xmlns:wp14="http://schemas.microsoft.com/office/word/2010/wordprocessingDrawing" xmlns:wp="http://schemas.openxmlformats.org/drawingml/2006/wordprocessingDrawing" xmlns:w10="urn:schemas-microsoft-com:office:word" xmlns:w="http://schemas.openxmlformats.org/wordprocessingml/2006/main" xmlns:w14="http://schemas.microsoft.com/office/word/2010/wordml" xmlns:w15="http://schemas.microsoft.com/office/word/2012/wordml" xmlns:wpg="http://schemas.microsoft.com/office/word/2010/wordprocessingGroup" xmlns:wpi="http://schemas.microsoft.com/office/word/2010/wordprocessingInk" xmlns:wne="http://schemas.microsoft.com/office/word/2006/wordml" xmlns:wps="http://schemas.microsoft.com/office/word/2010/wordprocessingShape" mc:Ignorable="w14 w15 wp14">
   <w:p>
     <w:pPr>
       <w:pStyle w:val="Footer"/>
@@ -143,7 +145,7 @@
 </file>
 
 <file path=word/footer3.xml><?xml version="1.0" encoding="utf-8"?>
-<w:ftr xmlns:wpc="http://schemas.microsoft.com/office/word/2010/wordprocessingCanvas" xmlns:cx="http://schemas.microsoft.com/office/drawing/2014/chartex" xmlns:mc="http://schemas.openxmlformats.org/markup-compatibility/2006" xmlns:o="urn:schemas-microsoft-com:office:office" xmlns:r="http://schemas.openxmlformats.org/officeDocument/2006/relationships" xmlns:m="http://schemas.openxmlformats.org/officeDocument/2006/math" xmlns:v="urn:schemas-microsoft-com:vml" xmlns:wp14="http://schemas.microsoft.com/office/word/2010/wordprocessingDrawing" xmlns:wp="http://schemas.openxmlformats.org/drawingml/2006/wordprocessingDrawing" xmlns:w10="urn:schemas-microsoft-com:office:word" xmlns:w="http://schemas.openxmlformats.org/wordprocessingml/2006/main" xmlns:w14="http://schemas.microsoft.com/office/word/2010/wordml" xmlns:w15="http://schemas.microsoft.com/office/word/2012/wordml" xmlns:w16se="http://schemas.microsoft.com/office/word/2015/wordml/symex" xmlns:wpg="http://schemas.microsoft.com/office/word/2010/wordprocessingGroup" xmlns:wpi="http://schemas.microsoft.com/office/word/2010/wordprocessingInk" xmlns:wne="http://schemas.microsoft.com/office/word/2006/wordml" xmlns:wps="http://schemas.microsoft.com/office/word/2010/wordprocessingShape" mc:Ignorable="w14 w15 w16se wp14">
+<w:ftr xmlns:wpc="http://schemas.microsoft.com/office/word/2010/wordprocessingCanvas" xmlns:mc="http://schemas.openxmlformats.org/markup-compatibility/2006" xmlns:o="urn:schemas-microsoft-com:office:office" xmlns:r="http://schemas.openxmlformats.org/officeDocument/2006/relationships" xmlns:m="http://schemas.openxmlformats.org/officeDocument/2006/math" xmlns:v="urn:schemas-microsoft-com:vml" xmlns:wp14="http://schemas.microsoft.com/office/word/2010/wordprocessingDrawing" xmlns:wp="http://schemas.openxmlformats.org/drawingml/2006/wordprocessingDrawing" xmlns:w10="urn:schemas-microsoft-com:office:word" xmlns:w="http://schemas.openxmlformats.org/wordprocessingml/2006/main" xmlns:w14="http://schemas.microsoft.com/office/word/2010/wordml" xmlns:w15="http://schemas.microsoft.com/office/word/2012/wordml" xmlns:wpg="http://schemas.microsoft.com/office/word/2010/wordprocessingGroup" xmlns:wpi="http://schemas.microsoft.com/office/word/2010/wordprocessingInk" xmlns:wne="http://schemas.microsoft.com/office/word/2006/wordml" xmlns:wps="http://schemas.microsoft.com/office/word/2010/wordprocessingShape" mc:Ignorable="w14 w15 wp14">
   <w:p>
     <w:pPr>
       <w:pStyle w:val="Footer"/>
@@ -153,7 +155,7 @@
 </file>
 
 <file path=word/footnotes.xml><?xml version="1.0" encoding="utf-8"?>
-<w:footnotes xmlns:wpc="http://schemas.microsoft.com/office/word/2010/wordprocessingCanvas" xmlns:cx="http://schemas.microsoft.com/office/drawing/2014/chartex" xmlns:mc="http://schemas.openxmlformats.org/markup-compatibility/2006" xmlns:o="urn:schemas-microsoft-com:office:office" xmlns:r="http://schemas.openxmlformats.org/officeDocument/2006/relationships" xmlns:m="http://schemas.openxmlformats.org/officeDocument/2006/math" xmlns:v="urn:schemas-microsoft-com:vml" xmlns:wp14="http://schemas.microsoft.com/office/word/2010/wordprocessingDrawing" xmlns:wp="http://schemas.openxmlformats.org/drawingml/2006/wordprocessingDrawing" xmlns:w10="urn:schemas-microsoft-com:office:word" xmlns:w="http://schemas.openxmlformats.org/wordprocessingml/2006/main" xmlns:w14="http://schemas.microsoft.com/office/word/2010/wordml" xmlns:w15="http://schemas.microsoft.com/office/word/2012/wordml" xmlns:w16se="http://schemas.microsoft.com/office/word/2015/wordml/symex" xmlns:wpg="http://schemas.microsoft.com/office/word/2010/wordprocessingGroup" xmlns:wpi="http://schemas.microsoft.com/office/word/2010/wordprocessingInk" xmlns:wne="http://schemas.microsoft.com/office/word/2006/wordml" xmlns:wps="http://schemas.microsoft.com/office/word/2010/wordprocessingShape" mc:Ignorable="w14 w15 w16se wp14">
+<w:footnotes xmlns:wpc="http://schemas.microsoft.com/office/word/2010/wordprocessingCanvas" xmlns:mc="http://schemas.openxmlformats.org/markup-compatibility/2006" xmlns:o="urn:schemas-microsoft-com:office:office" xmlns:r="http://schemas.openxmlformats.org/officeDocument/2006/relationships" xmlns:m="http://schemas.openxmlformats.org/officeDocument/2006/math" xmlns:v="urn:schemas-microsoft-com:vml" xmlns:wp14="http://schemas.microsoft.com/office/word/2010/wordprocessingDrawing" xmlns:wp="http://schemas.openxmlformats.org/drawingml/2006/wordprocessingDrawing" xmlns:w10="urn:schemas-microsoft-com:office:word" xmlns:w="http://schemas.openxmlformats.org/wordprocessingml/2006/main" xmlns:w14="http://schemas.microsoft.com/office/word/2010/wordml" xmlns:w15="http://schemas.microsoft.com/office/word/2012/wordml" xmlns:wpg="http://schemas.microsoft.com/office/word/2010/wordprocessingGroup" xmlns:wpi="http://schemas.microsoft.com/office/word/2010/wordprocessingInk" xmlns:wne="http://schemas.microsoft.com/office/word/2006/wordml" xmlns:wps="http://schemas.microsoft.com/office/word/2010/wordprocessingShape" mc:Ignorable="w14 w15 wp14">
   <w:footnote w:type="separator" w:id="-1">
     <w:p>
       <w:pPr>
@@ -178,7 +180,7 @@
 </file>
 
 <file path=word/header1.xml><?xml version="1.0" encoding="utf-8"?>
-<w:hdr xmlns:wpc="http://schemas.microsoft.com/office/word/2010/wordprocessingCanvas" xmlns:cx="http://schemas.microsoft.com/office/drawing/2014/chartex" xmlns:mc="http://schemas.openxmlformats.org/markup-compatibility/2006" xmlns:o="urn:schemas-microsoft-com:office:office" xmlns:r="http://schemas.openxmlformats.org/officeDocument/2006/relationships" xmlns:m="http://schemas.openxmlformats.org/officeDocument/2006/math" xmlns:v="urn:schemas-microsoft-com:vml" xmlns:wp14="http://schemas.microsoft.com/office/word/2010/wordprocessingDrawing" xmlns:wp="http://schemas.openxmlformats.org/drawingml/2006/wordprocessingDrawing" xmlns:w10="urn:schemas-microsoft-com:office:word" xmlns:w="http://schemas.openxmlformats.org/wordprocessingml/2006/main" xmlns:w14="http://schemas.microsoft.com/office/word/2010/wordml" xmlns:w15="http://schemas.microsoft.com/office/word/2012/wordml" xmlns:w16se="http://schemas.microsoft.com/office/word/2015/wordml/symex" xmlns:wpg="http://schemas.microsoft.com/office/word/2010/wordprocessingGroup" xmlns:wpi="http://schemas.microsoft.com/office/word/2010/wordprocessingInk" xmlns:wne="http://schemas.microsoft.com/office/word/2006/wordml" xmlns:wps="http://schemas.microsoft.com/office/word/2010/wordprocessingShape" mc:Ignorable="w14 w15 w16se wp14">
+<w:hdr xmlns:wpc="http://schemas.microsoft.com/office/word/2010/wordprocessingCanvas" xmlns:mc="http://schemas.openxmlformats.org/markup-compatibility/2006" xmlns:o="urn:schemas-microsoft-com:office:office" xmlns:r="http://schemas.openxmlformats.org/officeDocument/2006/relationships" xmlns:m="http://schemas.openxmlformats.org/officeDocument/2006/math" xmlns:v="urn:schemas-microsoft-com:vml" xmlns:wp14="http://schemas.microsoft.com/office/word/2010/wordprocessingDrawing" xmlns:wp="http://schemas.openxmlformats.org/drawingml/2006/wordprocessingDrawing" xmlns:w10="urn:schemas-microsoft-com:office:word" xmlns:w="http://schemas.openxmlformats.org/wordprocessingml/2006/main" xmlns:w14="http://schemas.microsoft.com/office/word/2010/wordml" xmlns:w15="http://schemas.microsoft.com/office/word/2012/wordml" xmlns:wpg="http://schemas.microsoft.com/office/word/2010/wordprocessingGroup" xmlns:wpi="http://schemas.microsoft.com/office/word/2010/wordprocessingInk" xmlns:wne="http://schemas.microsoft.com/office/word/2006/wordml" xmlns:wps="http://schemas.microsoft.com/office/word/2010/wordprocessingShape" mc:Ignorable="w14 w15 wp14">
   <w:p>
     <w:pPr>
       <w:pStyle w:val="Header"/>
@@ -188,7 +190,7 @@
 </file>
 
 <file path=word/header2.xml><?xml version="1.0" encoding="utf-8"?>
-<w:hdr xmlns:wpc="http://schemas.microsoft.com/office/word/2010/wordprocessingCanvas" xmlns:cx="http://schemas.microsoft.com/office/drawing/2014/chartex" xmlns:mc="http://schemas.openxmlformats.org/markup-compatibility/2006" xmlns:o="urn:schemas-microsoft-com:office:office" xmlns:r="http://schemas.openxmlformats.org/officeDocument/2006/relationships" xmlns:m="http://schemas.openxmlformats.org/officeDocument/2006/math" xmlns:v="urn:schemas-microsoft-com:vml" xmlns:wp14="http://schemas.microsoft.com/office/word/2010/wordprocessingDrawing" xmlns:wp="http://schemas.openxmlformats.org/drawingml/2006/wordprocessingDrawing" xmlns:w10="urn:schemas-microsoft-com:office:word" xmlns:w="http://schemas.openxmlformats.org/wordprocessingml/2006/main" xmlns:w14="http://schemas.microsoft.com/office/word/2010/wordml" xmlns:w15="http://schemas.microsoft.com/office/word/2012/wordml" xmlns:w16se="http://schemas.microsoft.com/office/word/2015/wordml/symex" xmlns:wpg="http://schemas.microsoft.com/office/word/2010/wordprocessingGroup" xmlns:wpi="http://schemas.microsoft.com/office/word/2010/wordprocessingInk" xmlns:wne="http://schemas.microsoft.com/office/word/2006/wordml" xmlns:wps="http://schemas.microsoft.com/office/word/2010/wordprocessingShape" mc:Ignorable="w14 w15 w16se wp14">
+<w:hdr xmlns:wpc="http://schemas.microsoft.com/office/word/2010/wordprocessingCanvas" xmlns:mc="http://schemas.openxmlformats.org/markup-compatibility/2006" xmlns:o="urn:schemas-microsoft-com:office:office" xmlns:r="http://schemas.openxmlformats.org/officeDocument/2006/relationships" xmlns:m="http://schemas.openxmlformats.org/officeDocument/2006/math" xmlns:v="urn:schemas-microsoft-com:vml" xmlns:wp14="http://schemas.microsoft.com/office/word/2010/wordprocessingDrawing" xmlns:wp="http://schemas.openxmlformats.org/drawingml/2006/wordprocessingDrawing" xmlns:w10="urn:schemas-microsoft-com:office:word" xmlns:w="http://schemas.openxmlformats.org/wordprocessingml/2006/main" xmlns:w14="http://schemas.microsoft.com/office/word/2010/wordml" xmlns:w15="http://schemas.microsoft.com/office/word/2012/wordml" xmlns:wpg="http://schemas.microsoft.com/office/word/2010/wordprocessingGroup" xmlns:wpi="http://schemas.microsoft.com/office/word/2010/wordprocessingInk" xmlns:wne="http://schemas.microsoft.com/office/word/2006/wordml" xmlns:wps="http://schemas.microsoft.com/office/word/2010/wordprocessingShape" mc:Ignorable="w14 w15 wp14">
   <w:p>
     <w:pPr>
       <w:pStyle w:val="Header"/>
@@ -199,17 +201,23 @@
     <w:r>
       <w:t>TranNuNhuQuynh</w:t>
     </w:r>
-    <w:bookmarkStart w:id="0" w:name="_GoBack"/>
-    <w:bookmarkEnd w:id="0"/>
     <w:r>
-      <w:t>_DangKiDeTai(SinhVien)_SequenceDiagram_v1.0</w:t>
+      <w:t>_</w:t>
+    </w:r>
+    <w:proofErr w:type="gramStart"/>
+    <w:r>
+      <w:t>DangKiDeTai(</w:t>
+    </w:r>
+    <w:proofErr w:type="gramEnd"/>
+    <w:r>
+      <w:t>SinhVien)_SequenceDiagram_v1.0</w:t>
     </w:r>
   </w:p>
 </w:hdr>
 </file>
 
 <file path=word/header3.xml><?xml version="1.0" encoding="utf-8"?>
-<w:hdr xmlns:wpc="http://schemas.microsoft.com/office/word/2010/wordprocessingCanvas" xmlns:cx="http://schemas.microsoft.com/office/drawing/2014/chartex" xmlns:mc="http://schemas.openxmlformats.org/markup-compatibility/2006" xmlns:o="urn:schemas-microsoft-com:office:office" xmlns:r="http://schemas.openxmlformats.org/officeDocument/2006/relationships" xmlns:m="http://schemas.openxmlformats.org/officeDocument/2006/math" xmlns:v="urn:schemas-microsoft-com:vml" xmlns:wp14="http://schemas.microsoft.com/office/word/2010/wordprocessingDrawing" xmlns:wp="http://schemas.openxmlformats.org/drawingml/2006/wordprocessingDrawing" xmlns:w10="urn:schemas-microsoft-com:office:word" xmlns:w="http://schemas.openxmlformats.org/wordprocessingml/2006/main" xmlns:w14="http://schemas.microsoft.com/office/word/2010/wordml" xmlns:w15="http://schemas.microsoft.com/office/word/2012/wordml" xmlns:w16se="http://schemas.microsoft.com/office/word/2015/wordml/symex" xmlns:wpg="http://schemas.microsoft.com/office/word/2010/wordprocessingGroup" xmlns:wpi="http://schemas.microsoft.com/office/word/2010/wordprocessingInk" xmlns:wne="http://schemas.microsoft.com/office/word/2006/wordml" xmlns:wps="http://schemas.microsoft.com/office/word/2010/wordprocessingShape" mc:Ignorable="w14 w15 w16se wp14">
+<w:hdr xmlns:wpc="http://schemas.microsoft.com/office/word/2010/wordprocessingCanvas" xmlns:mc="http://schemas.openxmlformats.org/markup-compatibility/2006" xmlns:o="urn:schemas-microsoft-com:office:office" xmlns:r="http://schemas.openxmlformats.org/officeDocument/2006/relationships" xmlns:m="http://schemas.openxmlformats.org/officeDocument/2006/math" xmlns:v="urn:schemas-microsoft-com:vml" xmlns:wp14="http://schemas.microsoft.com/office/word/2010/wordprocessingDrawing" xmlns:wp="http://schemas.openxmlformats.org/drawingml/2006/wordprocessingDrawing" xmlns:w10="urn:schemas-microsoft-com:office:word" xmlns:w="http://schemas.openxmlformats.org/wordprocessingml/2006/main" xmlns:w14="http://schemas.microsoft.com/office/word/2010/wordml" xmlns:w15="http://schemas.microsoft.com/office/word/2012/wordml" xmlns:wpg="http://schemas.microsoft.com/office/word/2010/wordprocessingGroup" xmlns:wpi="http://schemas.microsoft.com/office/word/2010/wordprocessingInk" xmlns:wne="http://schemas.microsoft.com/office/word/2006/wordml" xmlns:wps="http://schemas.microsoft.com/office/word/2010/wordprocessingShape" mc:Ignorable="w14 w15 wp14">
   <w:p>
     <w:pPr>
       <w:pStyle w:val="Header"/>
@@ -219,7 +227,7 @@
 </file>
 
 <file path=word/styles.xml><?xml version="1.0" encoding="utf-8"?>
-<w:styles xmlns:mc="http://schemas.openxmlformats.org/markup-compatibility/2006" xmlns:r="http://schemas.openxmlformats.org/officeDocument/2006/relationships" xmlns:w="http://schemas.openxmlformats.org/wordprocessingml/2006/main" xmlns:w14="http://schemas.microsoft.com/office/word/2010/wordml" xmlns:w15="http://schemas.microsoft.com/office/word/2012/wordml" xmlns:w16se="http://schemas.microsoft.com/office/word/2015/wordml/symex" mc:Ignorable="w14 w15 w16se">
+<w:styles xmlns:mc="http://schemas.openxmlformats.org/markup-compatibility/2006" xmlns:r="http://schemas.openxmlformats.org/officeDocument/2006/relationships" xmlns:w="http://schemas.openxmlformats.org/wordprocessingml/2006/main" xmlns:w14="http://schemas.microsoft.com/office/word/2010/wordml" xmlns:w15="http://schemas.microsoft.com/office/word/2012/wordml" mc:Ignorable="w14 w15">
   <w:docDefaults>
     <w:rPrDefault>
       <w:rPr>

</xml_diff>